<commit_message>
modify some wrong sentences in Lecture-3 of Section-5
</commit_message>
<xml_diff>
--- a/Section-5/Lecture-3.docx
+++ b/Section-5/Lecture-3.docx
@@ -1,6 +1,6 @@
 
 <file path=word/document.xml><?xml version="1.0" encoding="utf-8"?>
-<w:document xmlns:wpc="http://schemas.microsoft.com/office/word/2010/wordprocessingCanvas" xmlns:cx="http://schemas.microsoft.com/office/drawing/2014/chartex" xmlns:mc="http://schemas.openxmlformats.org/markup-compatibility/2006" xmlns:o="urn:schemas-microsoft-com:office:office" xmlns:r="http://schemas.openxmlformats.org/officeDocument/2006/relationships" xmlns:m="http://schemas.openxmlformats.org/officeDocument/2006/math" xmlns:v="urn:schemas-microsoft-com:vml" xmlns:wp14="http://schemas.microsoft.com/office/word/2010/wordprocessingDrawing" xmlns:wp="http://schemas.openxmlformats.org/drawingml/2006/wordprocessingDrawing" xmlns:w10="urn:schemas-microsoft-com:office:word" xmlns:w="http://schemas.openxmlformats.org/wordprocessingml/2006/main" xmlns:w14="http://schemas.microsoft.com/office/word/2010/wordml" xmlns:w15="http://schemas.microsoft.com/office/word/2012/wordml" xmlns:w16se="http://schemas.microsoft.com/office/word/2015/wordml/symex" xmlns:wpg="http://schemas.microsoft.com/office/word/2010/wordprocessingGroup" xmlns:wpi="http://schemas.microsoft.com/office/word/2010/wordprocessingInk" xmlns:wne="http://schemas.microsoft.com/office/word/2006/wordml" xmlns:wps="http://schemas.microsoft.com/office/word/2010/wordprocessingShape" mc:Ignorable="w14 w15 w16se wp14">
+<w:document xmlns:wpc="http://schemas.microsoft.com/office/word/2010/wordprocessingCanvas" xmlns:mc="http://schemas.openxmlformats.org/markup-compatibility/2006" xmlns:o="urn:schemas-microsoft-com:office:office" xmlns:r="http://schemas.openxmlformats.org/officeDocument/2006/relationships" xmlns:m="http://schemas.openxmlformats.org/officeDocument/2006/math" xmlns:v="urn:schemas-microsoft-com:vml" xmlns:wp14="http://schemas.microsoft.com/office/word/2010/wordprocessingDrawing" xmlns:wp="http://schemas.openxmlformats.org/drawingml/2006/wordprocessingDrawing" xmlns:w10="urn:schemas-microsoft-com:office:word" xmlns:w="http://schemas.openxmlformats.org/wordprocessingml/2006/main" xmlns:w14="http://schemas.microsoft.com/office/word/2010/wordml" xmlns:w15="http://schemas.microsoft.com/office/word/2012/wordml" xmlns:wpg="http://schemas.microsoft.com/office/word/2010/wordprocessingGroup" xmlns:wpi="http://schemas.microsoft.com/office/word/2010/wordprocessingInk" xmlns:wne="http://schemas.microsoft.com/office/word/2006/wordml" xmlns:wps="http://schemas.microsoft.com/office/word/2010/wordprocessingShape" mc:Ignorable="w14 w15 wp14">
   <w:body>
     <w:p>
       <w:pPr>
@@ -471,10 +471,10 @@
           <wp:anchor distT="0" distB="0" distL="114300" distR="114300" simplePos="0" relativeHeight="251660288" behindDoc="0" locked="0" layoutInCell="1" allowOverlap="1" wp14:anchorId="4AEF252A" wp14:editId="53718D08">
             <wp:simplePos x="0" y="0"/>
             <wp:positionH relativeFrom="column">
-              <wp:posOffset>57150</wp:posOffset>
+              <wp:posOffset>126789</wp:posOffset>
             </wp:positionH>
-            <wp:positionV relativeFrom="paragraph">
-              <wp:posOffset>577850</wp:posOffset>
+            <wp:positionV relativeFrom="page">
+              <wp:posOffset>1548977</wp:posOffset>
             </wp:positionV>
             <wp:extent cx="5943600" cy="4190365"/>
             <wp:effectExtent l="0" t="0" r="0" b="635"/>
@@ -688,23 +688,6 @@
         <w:t>tərəfdə yoxdursa, bu zaman həmin sətirlər aradan qaldırılır.</w:t>
       </w:r>
     </w:p>
-    <w:p>
-      <w:pPr>
-        <w:pStyle w:val="ListParagraph"/>
-        <w:rPr>
-          <w:sz w:val="32"/>
-          <w:szCs w:val="32"/>
-        </w:rPr>
-      </w:pPr>
-      <w:r>
-        <w:rPr>
-          <w:noProof/>
-          <w:sz w:val="32"/>
-          <w:szCs w:val="32"/>
-        </w:rPr>
-        <w:t>ds</w:t>
-      </w:r>
-    </w:p>
     <w:p/>
     <w:p/>
     <w:p>
@@ -754,7 +737,63 @@
         </w:rPr>
         <w:lastRenderedPageBreak/>
         <w:drawing>
-          <wp:anchor distT="0" distB="0" distL="114300" distR="114300" simplePos="0" relativeHeight="251661312" behindDoc="0" locked="0" layoutInCell="1" allowOverlap="1" wp14:anchorId="6B6180CD" wp14:editId="1697207A">
+          <wp:anchor distT="0" distB="0" distL="114300" distR="114300" simplePos="0" relativeHeight="251667456" behindDoc="0" locked="0" layoutInCell="1" allowOverlap="1" wp14:anchorId="749A9E6E" wp14:editId="6ABCDA85">
+            <wp:simplePos x="0" y="0"/>
+            <wp:positionH relativeFrom="column">
+              <wp:posOffset>30480</wp:posOffset>
+            </wp:positionH>
+            <wp:positionV relativeFrom="page">
+              <wp:posOffset>6588760</wp:posOffset>
+            </wp:positionV>
+            <wp:extent cx="5943600" cy="2167890"/>
+            <wp:effectExtent l="0" t="0" r="0" b="3810"/>
+            <wp:wrapSquare wrapText="bothSides"/>
+            <wp:docPr id="12" name="Picture 12"/>
+            <wp:cNvGraphicFramePr>
+              <a:graphicFrameLocks xmlns:a="http://schemas.openxmlformats.org/drawingml/2006/main" noChangeAspect="1"/>
+            </wp:cNvGraphicFramePr>
+            <a:graphic xmlns:a="http://schemas.openxmlformats.org/drawingml/2006/main">
+              <a:graphicData uri="http://schemas.openxmlformats.org/drawingml/2006/picture">
+                <pic:pic xmlns:pic="http://schemas.openxmlformats.org/drawingml/2006/picture">
+                  <pic:nvPicPr>
+                    <pic:cNvPr id="12" name="1.jpg"/>
+                    <pic:cNvPicPr/>
+                  </pic:nvPicPr>
+                  <pic:blipFill>
+                    <a:blip r:embed="rId8" cstate="print">
+                      <a:extLst>
+                        <a:ext uri="{28A0092B-C50C-407E-A947-70E740481C1C}">
+                          <a14:useLocalDpi xmlns:a14="http://schemas.microsoft.com/office/drawing/2010/main" val="0"/>
+                        </a:ext>
+                      </a:extLst>
+                    </a:blip>
+                    <a:stretch>
+                      <a:fillRect/>
+                    </a:stretch>
+                  </pic:blipFill>
+                  <pic:spPr>
+                    <a:xfrm>
+                      <a:off x="0" y="0"/>
+                      <a:ext cx="5943600" cy="2167890"/>
+                    </a:xfrm>
+                    <a:prstGeom prst="rect">
+                      <a:avLst/>
+                    </a:prstGeom>
+                  </pic:spPr>
+                </pic:pic>
+              </a:graphicData>
+            </a:graphic>
+          </wp:anchor>
+        </w:drawing>
+      </w:r>
+      <w:r>
+        <w:rPr>
+          <w:noProof/>
+          <w:sz w:val="32"/>
+          <w:szCs w:val="32"/>
+        </w:rPr>
+        <w:drawing>
+          <wp:anchor distT="0" distB="0" distL="114300" distR="114300" simplePos="0" relativeHeight="251661312" behindDoc="0" locked="0" layoutInCell="1" allowOverlap="1" wp14:anchorId="3052358B" wp14:editId="5CDCE42B">
             <wp:simplePos x="0" y="0"/>
             <wp:positionH relativeFrom="margin">
               <wp:align>right</wp:align>
@@ -777,7 +816,7 @@
                     <pic:cNvPicPr/>
                   </pic:nvPicPr>
                   <pic:blipFill>
-                    <a:blip r:embed="rId8" cstate="print">
+                    <a:blip r:embed="rId9" cstate="print">
                       <a:extLst>
                         <a:ext uri="{28A0092B-C50C-407E-A947-70E740481C1C}">
                           <a14:useLocalDpi xmlns:a14="http://schemas.microsoft.com/office/drawing/2010/main" val="0"/>
@@ -804,6 +843,7 @@
         </w:drawing>
       </w:r>
       <w:proofErr w:type="spellStart"/>
+      <w:proofErr w:type="gramStart"/>
       <w:r>
         <w:rPr>
           <w:sz w:val="32"/>
@@ -812,6 +852,7 @@
         <w:t>şəkildəndə</w:t>
       </w:r>
       <w:proofErr w:type="spellEnd"/>
+      <w:proofErr w:type="gramEnd"/>
       <w:r>
         <w:rPr>
           <w:sz w:val="32"/>
@@ -827,7 +868,22 @@
         </w:rPr>
         <w:t>göründüyü</w:t>
       </w:r>
-      <w:proofErr w:type="spellEnd"/>
+      <w:r>
+        <w:rPr>
+          <w:sz w:val="32"/>
+          <w:szCs w:val="32"/>
+        </w:rPr>
+        <w:t>n</w:t>
+      </w:r>
+      <w:proofErr w:type="spellEnd"/>
+      <w:r>
+        <w:rPr>
+          <w:sz w:val="32"/>
+          <w:szCs w:val="32"/>
+          <w:lang w:val="az-Latn-AZ"/>
+        </w:rPr>
+        <w:t>üz</w:t>
+      </w:r>
       <w:r>
         <w:rPr>
           <w:sz w:val="32"/>
@@ -946,7 +1002,23 @@
           <w:sz w:val="32"/>
           <w:szCs w:val="32"/>
         </w:rPr>
-        <w:t xml:space="preserve">table </w:t>
+        <w:t>table</w:t>
+      </w:r>
+      <w:r>
+        <w:rPr>
+          <w:b/>
+          <w:sz w:val="32"/>
+          <w:szCs w:val="32"/>
+        </w:rPr>
+        <w:t>-a</w:t>
+      </w:r>
+      <w:r>
+        <w:rPr>
+          <w:b/>
+          <w:sz w:val="32"/>
+          <w:szCs w:val="32"/>
+        </w:rPr>
+        <w:t xml:space="preserve"> </w:t>
       </w:r>
       <w:proofErr w:type="spellStart"/>
       <w:r>
@@ -1283,58 +1355,11 @@
           <w:tab w:val="left" w:pos="2976"/>
         </w:tabs>
         <w:rPr>
-          <w:sz w:val="32"/>
-          <w:szCs w:val="32"/>
-        </w:rPr>
-      </w:pPr>
-      <w:r>
-        <w:rPr>
           <w:noProof/>
           <w:sz w:val="32"/>
           <w:szCs w:val="32"/>
         </w:rPr>
-        <w:drawing>
-          <wp:inline distT="0" distB="0" distL="0" distR="0">
-            <wp:extent cx="5943600" cy="2109470"/>
-            <wp:effectExtent l="0" t="0" r="0" b="5080"/>
-            <wp:docPr id="5" name="Picture 5"/>
-            <wp:cNvGraphicFramePr>
-              <a:graphicFrameLocks xmlns:a="http://schemas.openxmlformats.org/drawingml/2006/main" noChangeAspect="1"/>
-            </wp:cNvGraphicFramePr>
-            <a:graphic xmlns:a="http://schemas.openxmlformats.org/drawingml/2006/main">
-              <a:graphicData uri="http://schemas.openxmlformats.org/drawingml/2006/picture">
-                <pic:pic xmlns:pic="http://schemas.openxmlformats.org/drawingml/2006/picture">
-                  <pic:nvPicPr>
-                    <pic:cNvPr id="5" name="3.jpg"/>
-                    <pic:cNvPicPr/>
-                  </pic:nvPicPr>
-                  <pic:blipFill>
-                    <a:blip r:embed="rId9" cstate="print">
-                      <a:extLst>
-                        <a:ext uri="{28A0092B-C50C-407E-A947-70E740481C1C}">
-                          <a14:useLocalDpi xmlns:a14="http://schemas.microsoft.com/office/drawing/2010/main" val="0"/>
-                        </a:ext>
-                      </a:extLst>
-                    </a:blip>
-                    <a:stretch>
-                      <a:fillRect/>
-                    </a:stretch>
-                  </pic:blipFill>
-                  <pic:spPr>
-                    <a:xfrm>
-                      <a:off x="0" y="0"/>
-                      <a:ext cx="5943600" cy="2109470"/>
-                    </a:xfrm>
-                    <a:prstGeom prst="rect">
-                      <a:avLst/>
-                    </a:prstGeom>
-                  </pic:spPr>
-                </pic:pic>
-              </a:graphicData>
-            </a:graphic>
-          </wp:inline>
-        </w:drawing>
-      </w:r>
+      </w:pPr>
     </w:p>
     <w:p>
       <w:pPr>
@@ -1347,14 +1372,24 @@
         </w:rPr>
       </w:pPr>
       <w:proofErr w:type="spellStart"/>
-      <w:r>
-        <w:rPr>
-          <w:sz w:val="32"/>
-          <w:szCs w:val="32"/>
-        </w:rPr>
-        <w:t>Gördüyünüz</w:t>
-      </w:r>
-      <w:proofErr w:type="spellEnd"/>
+      <w:proofErr w:type="gramStart"/>
+      <w:r>
+        <w:rPr>
+          <w:sz w:val="32"/>
+          <w:szCs w:val="32"/>
+        </w:rPr>
+        <w:lastRenderedPageBreak/>
+        <w:t>g</w:t>
+      </w:r>
+      <w:r>
+        <w:rPr>
+          <w:sz w:val="32"/>
+          <w:szCs w:val="32"/>
+        </w:rPr>
+        <w:t>ördüyünüz</w:t>
+      </w:r>
+      <w:proofErr w:type="spellEnd"/>
+      <w:proofErr w:type="gramEnd"/>
       <w:r>
         <w:rPr>
           <w:sz w:val="32"/>
@@ -1424,7 +1459,22 @@
           <w:sz w:val="32"/>
           <w:szCs w:val="32"/>
         </w:rPr>
-        <w:t xml:space="preserve"> biz RIGHT JOIN </w:t>
+        <w:t xml:space="preserve"> biz </w:t>
+      </w:r>
+      <w:r>
+        <w:rPr>
+          <w:b/>
+          <w:sz w:val="32"/>
+          <w:szCs w:val="32"/>
+        </w:rPr>
+        <w:t>RIGHT JOIN</w:t>
+      </w:r>
+      <w:r>
+        <w:rPr>
+          <w:sz w:val="32"/>
+          <w:szCs w:val="32"/>
+        </w:rPr>
+        <w:t xml:space="preserve"> </w:t>
       </w:r>
       <w:proofErr w:type="spellStart"/>
       <w:r>
@@ -1472,15 +1522,85 @@
           <w:sz w:val="32"/>
           <w:szCs w:val="32"/>
         </w:rPr>
-        <w:t xml:space="preserve">. Və buradan alınan resultset də şəkildə altından qırmızı ilə </w:t>
-      </w:r>
-      <w:r>
-        <w:rPr>
-          <w:sz w:val="32"/>
-          <w:szCs w:val="32"/>
-        </w:rPr>
-        <w:lastRenderedPageBreak/>
-        <w:t xml:space="preserve">işarələdiyim hissəyə diqqətlə fikir versəniz, yuxarıda izah etdiyimiz RIGHT JOIN-in qaydasını daha yaxşı anlaya bilərsiniz. Yəni bu o deməkdir ki, mən əsasən çəkəcəyim hissə RIGHT (sağ) table-dan olacaqdır və bizdədə sağ tərəfdə duran table dept olduğundan gördüyümüz kimi dept table-ında olan bütün sətirləri gətirib lakin, sol tərəfdə olan table da sağ tərəfdə olan dept table-ının bu </w:t>
+        <w:t xml:space="preserve">. Və buradan alınan resultset də şəkildə altından qırmızı ilə işarələdiyim hissəyə diqqətlə fikir versəniz, yuxarıda izah etdiyimiz </w:t>
+      </w:r>
+      <w:r>
+        <w:rPr>
+          <w:b/>
+          <w:sz w:val="32"/>
+          <w:szCs w:val="32"/>
+        </w:rPr>
+        <w:t>RIGHT JOIN</w:t>
+      </w:r>
+      <w:r>
+        <w:rPr>
+          <w:sz w:val="32"/>
+          <w:szCs w:val="32"/>
+        </w:rPr>
+        <w:t xml:space="preserve">-in qaydasını daha yaxşı anlaya bilərsiniz. Yəni bu o deməkdir ki, mən əsasən çəkəcəyim hissə </w:t>
+      </w:r>
+      <w:r>
+        <w:rPr>
+          <w:b/>
+          <w:sz w:val="32"/>
+          <w:szCs w:val="32"/>
+        </w:rPr>
+        <w:t>RIGHT</w:t>
+      </w:r>
+      <w:r>
+        <w:rPr>
+          <w:sz w:val="32"/>
+          <w:szCs w:val="32"/>
+        </w:rPr>
+        <w:t xml:space="preserve"> (sağ) table-dan olacaqdır və bizdədə sağ tərəfdə duran table dept olduğundan gördüyümüz kimi dept table-ında olan bütün sətirləri gətirib lakin, sol tərəfdə olan table da sağ tərəfdə olan </w:t>
+      </w:r>
+      <w:proofErr w:type="spellStart"/>
+      <w:r>
+        <w:rPr>
+          <w:sz w:val="32"/>
+          <w:szCs w:val="32"/>
+        </w:rPr>
+        <w:t>dept</w:t>
+      </w:r>
+      <w:proofErr w:type="spellEnd"/>
+      <w:r>
+        <w:rPr>
+          <w:sz w:val="32"/>
+          <w:szCs w:val="32"/>
+        </w:rPr>
+        <w:t xml:space="preserve"> table-</w:t>
+      </w:r>
+      <w:proofErr w:type="spellStart"/>
+      <w:r>
+        <w:rPr>
+          <w:sz w:val="32"/>
+          <w:szCs w:val="32"/>
+        </w:rPr>
+        <w:t>ının</w:t>
+      </w:r>
+      <w:proofErr w:type="spellEnd"/>
+      <w:r>
+        <w:rPr>
+          <w:sz w:val="32"/>
+          <w:szCs w:val="32"/>
+        </w:rPr>
+        <w:t xml:space="preserve"> </w:t>
+      </w:r>
+      <w:proofErr w:type="spellStart"/>
+      <w:r>
+        <w:rPr>
+          <w:sz w:val="32"/>
+          <w:szCs w:val="32"/>
+        </w:rPr>
+        <w:t>bu</w:t>
+      </w:r>
+      <w:proofErr w:type="spellEnd"/>
+      <w:r>
+        <w:rPr>
+          <w:sz w:val="32"/>
+          <w:szCs w:val="32"/>
+        </w:rPr>
+        <w:t xml:space="preserve"> </w:t>
       </w:r>
       <w:proofErr w:type="spellStart"/>
       <w:r>
@@ -2552,7 +2672,16 @@
           <w:szCs w:val="32"/>
           <w:lang w:val="az-Latn-AZ"/>
         </w:rPr>
-        <w:t xml:space="preserve">dən istifadə etməyimiz oldu, yəni əsas hissə sol tərəfdə olan </w:t>
+        <w:t xml:space="preserve">dən </w:t>
+      </w:r>
+      <w:r>
+        <w:rPr>
+          <w:sz w:val="32"/>
+          <w:szCs w:val="32"/>
+          <w:lang w:val="az-Latn-AZ"/>
+        </w:rPr>
+        <w:lastRenderedPageBreak/>
+        <w:t xml:space="preserve">istifadə etməyimiz oldu, yəni əsas hissə sol tərəfdə olan </w:t>
       </w:r>
       <w:r>
         <w:rPr>
@@ -2569,16 +2698,7 @@
           <w:szCs w:val="32"/>
           <w:lang w:val="az-Latn-AZ"/>
         </w:rPr>
-        <w:t xml:space="preserve">table olduğundan oradan recordlar çəkilərək sağa görə müqayisə aparıldı ki, </w:t>
-      </w:r>
-      <w:r>
-        <w:rPr>
-          <w:sz w:val="32"/>
-          <w:szCs w:val="32"/>
-          <w:lang w:val="az-Latn-AZ"/>
-        </w:rPr>
-        <w:lastRenderedPageBreak/>
-        <w:t xml:space="preserve">bəs </w:t>
+        <w:t xml:space="preserve">table olduğundan oradan recordlar çəkilərək sağa görə müqayisə aparıldı ki, bəs </w:t>
       </w:r>
       <w:r>
         <w:rPr>
@@ -2655,13 +2775,13 @@
           <w:szCs w:val="32"/>
         </w:rPr>
         <w:drawing>
-          <wp:anchor distT="0" distB="0" distL="114300" distR="114300" simplePos="0" relativeHeight="251665408" behindDoc="0" locked="0" layoutInCell="1" allowOverlap="1" wp14:anchorId="06EB6AAF" wp14:editId="10686D1B">
+          <wp:anchor distT="0" distB="0" distL="114300" distR="114300" simplePos="0" relativeHeight="251665408" behindDoc="0" locked="0" layoutInCell="1" allowOverlap="1" wp14:anchorId="12768BE5" wp14:editId="68E193B3">
             <wp:simplePos x="0" y="0"/>
             <wp:positionH relativeFrom="margin">
-              <wp:align>right</wp:align>
+              <wp:posOffset>-135466</wp:posOffset>
             </wp:positionH>
-            <wp:positionV relativeFrom="paragraph">
-              <wp:posOffset>831850</wp:posOffset>
+            <wp:positionV relativeFrom="page">
+              <wp:posOffset>2344843</wp:posOffset>
             </wp:positionV>
             <wp:extent cx="5943600" cy="5245100"/>
             <wp:effectExtent l="0" t="0" r="0" b="0"/>
@@ -2755,23 +2875,619 @@
         <w:rPr>
           <w:sz w:val="32"/>
           <w:szCs w:val="32"/>
-        </w:rPr>
-      </w:pPr>
+          <w:lang w:val="az-Latn-AZ"/>
+        </w:rPr>
+      </w:pPr>
+      <w:r>
+        <w:rPr>
+          <w:sz w:val="32"/>
+          <w:szCs w:val="32"/>
+          <w:lang w:val="az-Latn-AZ"/>
+        </w:rPr>
+        <w:t xml:space="preserve">Həmçinin biz </w:t>
+      </w:r>
+      <w:r>
+        <w:rPr>
+          <w:b/>
+          <w:sz w:val="32"/>
+          <w:szCs w:val="32"/>
+          <w:lang w:val="az-Latn-AZ"/>
+        </w:rPr>
+        <w:t xml:space="preserve">LEFT </w:t>
+      </w:r>
+      <w:r>
+        <w:rPr>
+          <w:sz w:val="32"/>
+          <w:szCs w:val="32"/>
+          <w:lang w:val="az-Latn-AZ"/>
+        </w:rPr>
+        <w:t xml:space="preserve">yaxud </w:t>
+      </w:r>
+      <w:r>
+        <w:rPr>
+          <w:b/>
+          <w:sz w:val="32"/>
+          <w:szCs w:val="32"/>
+          <w:lang w:val="az-Latn-AZ"/>
+        </w:rPr>
+        <w:t xml:space="preserve">RIGHT </w:t>
+      </w:r>
+      <w:r>
+        <w:rPr>
+          <w:sz w:val="32"/>
+          <w:szCs w:val="32"/>
+          <w:lang w:val="az-Latn-AZ"/>
+        </w:rPr>
+        <w:t xml:space="preserve">joinlərdən istifadə edərək sadəcə table-ların yerlərini dəyişdirərək, hansı </w:t>
+      </w:r>
+      <w:r>
+        <w:rPr>
+          <w:b/>
+          <w:sz w:val="32"/>
+          <w:szCs w:val="32"/>
+          <w:lang w:val="az-Latn-AZ"/>
+        </w:rPr>
+        <w:t xml:space="preserve">JOIN </w:t>
+      </w:r>
+      <w:r>
+        <w:rPr>
+          <w:sz w:val="32"/>
+          <w:szCs w:val="32"/>
+          <w:lang w:val="az-Latn-AZ"/>
+        </w:rPr>
+        <w:t xml:space="preserve">növüdürsə həmən növə uyğun dataları çəkə bilərik, məsələn az öncə biz </w:t>
+      </w:r>
+      <w:r>
+        <w:rPr>
+          <w:b/>
+          <w:sz w:val="32"/>
+          <w:szCs w:val="32"/>
+        </w:rPr>
+        <w:t xml:space="preserve">RIGHT JOIN </w:t>
+      </w:r>
+      <w:r>
+        <w:rPr>
+          <w:sz w:val="32"/>
+          <w:szCs w:val="32"/>
+          <w:lang w:val="az-Latn-AZ"/>
+        </w:rPr>
+        <w:t xml:space="preserve">növündən istifadə edərkən sağ tərəfdə </w:t>
+      </w:r>
+      <w:r>
+        <w:rPr>
+          <w:b/>
+          <w:sz w:val="32"/>
+          <w:szCs w:val="32"/>
+          <w:lang w:val="az-Latn-AZ"/>
+        </w:rPr>
+        <w:t xml:space="preserve">dept </w:t>
+      </w:r>
+      <w:r>
+        <w:rPr>
+          <w:sz w:val="32"/>
+          <w:szCs w:val="32"/>
+          <w:lang w:val="az-Latn-AZ"/>
+        </w:rPr>
+        <w:t xml:space="preserve">table-ı dayanmışdı və </w:t>
+      </w:r>
+      <w:r>
+        <w:rPr>
+          <w:sz w:val="32"/>
+          <w:szCs w:val="32"/>
+          <w:lang w:val="az-Latn-AZ"/>
+        </w:rPr>
+        <w:lastRenderedPageBreak/>
+        <w:t xml:space="preserve">demişdik ki, sağ tərəfdə olan datalar ilk öncə çəkiləcəkdir sol tərəfdəkinə uyğun olaraq və daha sonra isə sol tərəfdə olanlar sağ tərəfdə yoxdursa onlar remove olunacaqdır, indi isə </w:t>
+      </w:r>
+      <w:r>
+        <w:rPr>
+          <w:b/>
+          <w:sz w:val="32"/>
+          <w:szCs w:val="32"/>
+          <w:lang w:val="az-Latn-AZ"/>
+        </w:rPr>
+        <w:t xml:space="preserve">LEFT JOIN </w:t>
+      </w:r>
+      <w:r>
+        <w:rPr>
+          <w:sz w:val="32"/>
+          <w:szCs w:val="32"/>
+          <w:lang w:val="az-Latn-AZ"/>
+        </w:rPr>
+        <w:t xml:space="preserve">növündən istifadə edərək sol tərəfə </w:t>
+      </w:r>
+      <w:r>
+        <w:rPr>
+          <w:b/>
+          <w:sz w:val="32"/>
+          <w:szCs w:val="32"/>
+          <w:lang w:val="az-Latn-AZ"/>
+        </w:rPr>
+        <w:t xml:space="preserve">dept </w:t>
+      </w:r>
+      <w:r>
+        <w:rPr>
+          <w:sz w:val="32"/>
+          <w:szCs w:val="32"/>
+          <w:lang w:val="az-Latn-AZ"/>
+        </w:rPr>
+        <w:t xml:space="preserve">table-nı əlavə edərək </w:t>
+      </w:r>
       <w:r>
         <w:rPr>
           <w:noProof/>
           <w:sz w:val="32"/>
           <w:szCs w:val="32"/>
         </w:rPr>
-        <w:lastRenderedPageBreak/>
         <w:drawing>
-          <wp:anchor distT="0" distB="0" distL="114300" distR="114300" simplePos="0" relativeHeight="251663360" behindDoc="0" locked="0" layoutInCell="1" allowOverlap="1" wp14:anchorId="51DE7B2E" wp14:editId="5F286AA0">
+          <wp:anchor distT="0" distB="0" distL="114300" distR="114300" simplePos="0" relativeHeight="251668480" behindDoc="0" locked="0" layoutInCell="1" allowOverlap="1" wp14:anchorId="60B12771" wp14:editId="07430D12">
+            <wp:simplePos x="0" y="0"/>
+            <wp:positionH relativeFrom="column">
+              <wp:posOffset>213360</wp:posOffset>
+            </wp:positionH>
+            <wp:positionV relativeFrom="paragraph">
+              <wp:posOffset>1386840</wp:posOffset>
+            </wp:positionV>
+            <wp:extent cx="5943600" cy="2101215"/>
+            <wp:effectExtent l="0" t="0" r="0" b="0"/>
+            <wp:wrapSquare wrapText="bothSides"/>
+            <wp:docPr id="13" name="Picture 13"/>
+            <wp:cNvGraphicFramePr>
+              <a:graphicFrameLocks xmlns:a="http://schemas.openxmlformats.org/drawingml/2006/main" noChangeAspect="1"/>
+            </wp:cNvGraphicFramePr>
+            <a:graphic xmlns:a="http://schemas.openxmlformats.org/drawingml/2006/main">
+              <a:graphicData uri="http://schemas.openxmlformats.org/drawingml/2006/picture">
+                <pic:pic xmlns:pic="http://schemas.openxmlformats.org/drawingml/2006/picture">
+                  <pic:nvPicPr>
+                    <pic:cNvPr id="13" name="1`.jpg"/>
+                    <pic:cNvPicPr/>
+                  </pic:nvPicPr>
+                  <pic:blipFill>
+                    <a:blip r:embed="rId12" cstate="print">
+                      <a:extLst>
+                        <a:ext uri="{28A0092B-C50C-407E-A947-70E740481C1C}">
+                          <a14:useLocalDpi xmlns:a14="http://schemas.microsoft.com/office/drawing/2010/main" val="0"/>
+                        </a:ext>
+                      </a:extLst>
+                    </a:blip>
+                    <a:stretch>
+                      <a:fillRect/>
+                    </a:stretch>
+                  </pic:blipFill>
+                  <pic:spPr>
+                    <a:xfrm>
+                      <a:off x="0" y="0"/>
+                      <a:ext cx="5943600" cy="2101215"/>
+                    </a:xfrm>
+                    <a:prstGeom prst="rect">
+                      <a:avLst/>
+                    </a:prstGeom>
+                  </pic:spPr>
+                </pic:pic>
+              </a:graphicData>
+            </a:graphic>
+          </wp:anchor>
+        </w:drawing>
+      </w:r>
+      <w:r>
+        <w:rPr>
+          <w:sz w:val="32"/>
+          <w:szCs w:val="32"/>
+          <w:lang w:val="az-Latn-AZ"/>
+        </w:rPr>
+        <w:t>fərqlilik yaradacağam,eynən aşağıdakı şəkildə olduğu kimi.</w:t>
+      </w:r>
+    </w:p>
+    <w:p>
+      <w:pPr>
+        <w:tabs>
+          <w:tab w:val="left" w:pos="2976"/>
+        </w:tabs>
+        <w:rPr>
+          <w:sz w:val="32"/>
+          <w:szCs w:val="32"/>
+          <w:lang w:val="az-Latn-AZ"/>
+        </w:rPr>
+      </w:pPr>
+      <w:r>
+        <w:rPr>
+          <w:sz w:val="32"/>
+          <w:szCs w:val="32"/>
+          <w:lang w:val="az-Latn-AZ"/>
+        </w:rPr>
+        <w:t xml:space="preserve">yuxarıdakı query də biz budəfə sol tərəfə </w:t>
+      </w:r>
+      <w:r>
+        <w:rPr>
+          <w:b/>
+          <w:sz w:val="32"/>
+          <w:szCs w:val="32"/>
+          <w:lang w:val="az-Latn-AZ"/>
+        </w:rPr>
+        <w:t xml:space="preserve">dept </w:t>
+      </w:r>
+      <w:r>
+        <w:rPr>
+          <w:sz w:val="32"/>
+          <w:szCs w:val="32"/>
+          <w:lang w:val="az-Latn-AZ"/>
+        </w:rPr>
+        <w:t>table-nı əlavə edərək məlumatları çəkmiş olduq.</w:t>
+      </w:r>
+    </w:p>
+    <w:p>
+      <w:pPr>
+        <w:pStyle w:val="ListParagraph"/>
+        <w:numPr>
+          <w:ilvl w:val="0"/>
+          <w:numId w:val="3"/>
+        </w:numPr>
+        <w:tabs>
+          <w:tab w:val="left" w:pos="2976"/>
+        </w:tabs>
+        <w:rPr>
+          <w:sz w:val="32"/>
+          <w:szCs w:val="32"/>
+        </w:rPr>
+      </w:pPr>
+      <w:proofErr w:type="spellStart"/>
+      <w:r>
+        <w:rPr>
+          <w:sz w:val="32"/>
+          <w:szCs w:val="32"/>
+        </w:rPr>
+        <w:t>Həmçinin</w:t>
+      </w:r>
+      <w:proofErr w:type="spellEnd"/>
+      <w:r>
+        <w:rPr>
+          <w:sz w:val="32"/>
+          <w:szCs w:val="32"/>
+        </w:rPr>
+        <w:t xml:space="preserve"> </w:t>
+      </w:r>
+      <w:proofErr w:type="spellStart"/>
+      <w:r>
+        <w:rPr>
+          <w:sz w:val="32"/>
+          <w:szCs w:val="32"/>
+        </w:rPr>
+        <w:t>belənçinə</w:t>
+      </w:r>
+      <w:proofErr w:type="spellEnd"/>
+      <w:r>
+        <w:rPr>
+          <w:sz w:val="32"/>
+          <w:szCs w:val="32"/>
+        </w:rPr>
+        <w:t xml:space="preserve"> </w:t>
+      </w:r>
+      <w:proofErr w:type="spellStart"/>
+      <w:r>
+        <w:rPr>
+          <w:sz w:val="32"/>
+          <w:szCs w:val="32"/>
+        </w:rPr>
+        <w:t>əks</w:t>
+      </w:r>
+      <w:proofErr w:type="spellEnd"/>
+      <w:r>
+        <w:rPr>
+          <w:sz w:val="32"/>
+          <w:szCs w:val="32"/>
+        </w:rPr>
+        <w:t xml:space="preserve"> </w:t>
+      </w:r>
+      <w:r>
+        <w:rPr>
+          <w:b/>
+          <w:sz w:val="32"/>
+          <w:szCs w:val="32"/>
+        </w:rPr>
+        <w:t xml:space="preserve">JOIN </w:t>
+      </w:r>
+      <w:proofErr w:type="spellStart"/>
+      <w:r>
+        <w:rPr>
+          <w:sz w:val="32"/>
+          <w:szCs w:val="32"/>
+        </w:rPr>
+        <w:t>əməliyyatını</w:t>
+      </w:r>
+      <w:proofErr w:type="spellEnd"/>
+      <w:r>
+        <w:rPr>
+          <w:sz w:val="32"/>
+          <w:szCs w:val="32"/>
+        </w:rPr>
+        <w:t xml:space="preserve"> </w:t>
+      </w:r>
+      <w:r>
+        <w:rPr>
+          <w:b/>
+          <w:sz w:val="32"/>
+          <w:szCs w:val="32"/>
+        </w:rPr>
+        <w:t xml:space="preserve">RIGHT JOIN </w:t>
+      </w:r>
+      <w:proofErr w:type="spellStart"/>
+      <w:r>
+        <w:rPr>
+          <w:sz w:val="32"/>
+          <w:szCs w:val="32"/>
+        </w:rPr>
+        <w:t>ilədə</w:t>
+      </w:r>
+      <w:proofErr w:type="spellEnd"/>
+      <w:r>
+        <w:rPr>
+          <w:sz w:val="32"/>
+          <w:szCs w:val="32"/>
+        </w:rPr>
+        <w:t xml:space="preserve"> </w:t>
+      </w:r>
+      <w:proofErr w:type="spellStart"/>
+      <w:r>
+        <w:rPr>
+          <w:sz w:val="32"/>
+          <w:szCs w:val="32"/>
+        </w:rPr>
+        <w:t>edə</w:t>
+      </w:r>
+      <w:proofErr w:type="spellEnd"/>
+      <w:r>
+        <w:rPr>
+          <w:sz w:val="32"/>
+          <w:szCs w:val="32"/>
+        </w:rPr>
+        <w:t xml:space="preserve"> </w:t>
+      </w:r>
+      <w:proofErr w:type="spellStart"/>
+      <w:r>
+        <w:rPr>
+          <w:sz w:val="32"/>
+          <w:szCs w:val="32"/>
+        </w:rPr>
+        <w:t>bilərik</w:t>
+      </w:r>
+      <w:proofErr w:type="spellEnd"/>
+      <w:r>
+        <w:rPr>
+          <w:sz w:val="32"/>
+          <w:szCs w:val="32"/>
+        </w:rPr>
+        <w:t xml:space="preserve">, </w:t>
+      </w:r>
+      <w:proofErr w:type="spellStart"/>
+      <w:r>
+        <w:rPr>
+          <w:sz w:val="32"/>
+          <w:szCs w:val="32"/>
+        </w:rPr>
+        <w:t>eynən</w:t>
+      </w:r>
+      <w:proofErr w:type="spellEnd"/>
+      <w:r>
+        <w:rPr>
+          <w:sz w:val="32"/>
+          <w:szCs w:val="32"/>
+        </w:rPr>
+        <w:t xml:space="preserve"> </w:t>
+      </w:r>
+      <w:proofErr w:type="spellStart"/>
+      <w:r>
+        <w:rPr>
+          <w:sz w:val="32"/>
+          <w:szCs w:val="32"/>
+        </w:rPr>
+        <w:t>aşağıdakı</w:t>
+      </w:r>
+      <w:proofErr w:type="spellEnd"/>
+      <w:r>
+        <w:rPr>
+          <w:sz w:val="32"/>
+          <w:szCs w:val="32"/>
+        </w:rPr>
+        <w:t xml:space="preserve"> </w:t>
+      </w:r>
+      <w:proofErr w:type="spellStart"/>
+      <w:r>
+        <w:rPr>
+          <w:sz w:val="32"/>
+          <w:szCs w:val="32"/>
+        </w:rPr>
+        <w:t>şəkildə</w:t>
+      </w:r>
+      <w:proofErr w:type="spellEnd"/>
+      <w:r>
+        <w:rPr>
+          <w:sz w:val="32"/>
+          <w:szCs w:val="32"/>
+        </w:rPr>
+        <w:t xml:space="preserve"> </w:t>
+      </w:r>
+      <w:proofErr w:type="spellStart"/>
+      <w:r>
+        <w:rPr>
+          <w:sz w:val="32"/>
+          <w:szCs w:val="32"/>
+        </w:rPr>
+        <w:t>olduğu</w:t>
+      </w:r>
+      <w:proofErr w:type="spellEnd"/>
+      <w:r>
+        <w:rPr>
+          <w:sz w:val="32"/>
+          <w:szCs w:val="32"/>
+        </w:rPr>
+        <w:t xml:space="preserve"> </w:t>
+      </w:r>
+      <w:proofErr w:type="spellStart"/>
+      <w:r>
+        <w:rPr>
+          <w:sz w:val="32"/>
+          <w:szCs w:val="32"/>
+        </w:rPr>
+        <w:t>kimi</w:t>
+      </w:r>
+      <w:proofErr w:type="spellEnd"/>
+      <w:r>
+        <w:rPr>
+          <w:sz w:val="32"/>
+          <w:szCs w:val="32"/>
+        </w:rPr>
+        <w:t>.</w:t>
+      </w:r>
+    </w:p>
+    <w:p>
+      <w:pPr>
+        <w:tabs>
+          <w:tab w:val="left" w:pos="2976"/>
+        </w:tabs>
+        <w:rPr>
+          <w:sz w:val="32"/>
+          <w:szCs w:val="32"/>
+        </w:rPr>
+      </w:pPr>
+      <w:r>
+        <w:rPr>
+          <w:noProof/>
+          <w:sz w:val="32"/>
+          <w:szCs w:val="32"/>
+        </w:rPr>
+        <w:drawing>
+          <wp:anchor distT="0" distB="0" distL="114300" distR="114300" simplePos="0" relativeHeight="251669504" behindDoc="0" locked="0" layoutInCell="1" allowOverlap="1" wp14:anchorId="6A5453AB" wp14:editId="401ABB8F">
             <wp:simplePos x="0" y="0"/>
             <wp:positionH relativeFrom="margin">
-              <wp:align>right</wp:align>
+              <wp:posOffset>121920</wp:posOffset>
             </wp:positionH>
             <wp:positionV relativeFrom="paragraph">
-              <wp:posOffset>562610</wp:posOffset>
+              <wp:posOffset>396875</wp:posOffset>
+            </wp:positionV>
+            <wp:extent cx="5943600" cy="1988185"/>
+            <wp:effectExtent l="0" t="0" r="0" b="0"/>
+            <wp:wrapSquare wrapText="bothSides"/>
+            <wp:docPr id="14" name="Picture 14"/>
+            <wp:cNvGraphicFramePr>
+              <a:graphicFrameLocks xmlns:a="http://schemas.openxmlformats.org/drawingml/2006/main" noChangeAspect="1"/>
+            </wp:cNvGraphicFramePr>
+            <a:graphic xmlns:a="http://schemas.openxmlformats.org/drawingml/2006/main">
+              <a:graphicData uri="http://schemas.openxmlformats.org/drawingml/2006/picture">
+                <pic:pic xmlns:pic="http://schemas.openxmlformats.org/drawingml/2006/picture">
+                  <pic:nvPicPr>
+                    <pic:cNvPr id="14" name="1.jpg"/>
+                    <pic:cNvPicPr/>
+                  </pic:nvPicPr>
+                  <pic:blipFill>
+                    <a:blip r:embed="rId13" cstate="print">
+                      <a:extLst>
+                        <a:ext uri="{28A0092B-C50C-407E-A947-70E740481C1C}">
+                          <a14:useLocalDpi xmlns:a14="http://schemas.microsoft.com/office/drawing/2010/main" val="0"/>
+                        </a:ext>
+                      </a:extLst>
+                    </a:blip>
+                    <a:stretch>
+                      <a:fillRect/>
+                    </a:stretch>
+                  </pic:blipFill>
+                  <pic:spPr>
+                    <a:xfrm>
+                      <a:off x="0" y="0"/>
+                      <a:ext cx="5943600" cy="1988185"/>
+                    </a:xfrm>
+                    <a:prstGeom prst="rect">
+                      <a:avLst/>
+                    </a:prstGeom>
+                  </pic:spPr>
+                </pic:pic>
+              </a:graphicData>
+            </a:graphic>
+          </wp:anchor>
+        </w:drawing>
+      </w:r>
+    </w:p>
+    <w:p>
+      <w:pPr>
+        <w:tabs>
+          <w:tab w:val="left" w:pos="2976"/>
+        </w:tabs>
+        <w:rPr>
+          <w:sz w:val="32"/>
+          <w:szCs w:val="32"/>
+          <w:lang w:val="az-Latn-AZ"/>
+        </w:rPr>
+      </w:pPr>
+    </w:p>
+    <w:p>
+      <w:pPr>
+        <w:pStyle w:val="ListParagraph"/>
+        <w:tabs>
+          <w:tab w:val="left" w:pos="2976"/>
+        </w:tabs>
+        <w:rPr>
+          <w:sz w:val="32"/>
+          <w:szCs w:val="32"/>
+        </w:rPr>
+      </w:pPr>
+    </w:p>
+    <w:p>
+      <w:pPr>
+        <w:pStyle w:val="ListParagraph"/>
+        <w:tabs>
+          <w:tab w:val="left" w:pos="2976"/>
+        </w:tabs>
+        <w:rPr>
+          <w:sz w:val="32"/>
+          <w:szCs w:val="32"/>
+        </w:rPr>
+      </w:pPr>
+    </w:p>
+    <w:p>
+      <w:pPr>
+        <w:pStyle w:val="ListParagraph"/>
+        <w:tabs>
+          <w:tab w:val="left" w:pos="2976"/>
+        </w:tabs>
+        <w:jc w:val="center"/>
+        <w:rPr>
+          <w:b/>
+          <w:sz w:val="32"/>
+          <w:szCs w:val="32"/>
+        </w:rPr>
+      </w:pPr>
+      <w:r>
+        <w:rPr>
+          <w:b/>
+          <w:sz w:val="32"/>
+          <w:szCs w:val="32"/>
+        </w:rPr>
+        <w:lastRenderedPageBreak/>
+        <w:t>LEGACY RIGHT JOIN TYPE EXPLANATION</w:t>
+      </w:r>
+    </w:p>
+    <w:p>
+      <w:pPr>
+        <w:tabs>
+          <w:tab w:val="left" w:pos="2976"/>
+        </w:tabs>
+        <w:rPr>
+          <w:sz w:val="32"/>
+          <w:szCs w:val="32"/>
+          <w:lang w:val="az-Latn-AZ"/>
+        </w:rPr>
+      </w:pPr>
+      <w:r>
+        <w:rPr>
+          <w:noProof/>
+        </w:rPr>
+        <w:drawing>
+          <wp:anchor distT="0" distB="0" distL="114300" distR="114300" simplePos="0" relativeHeight="251663360" behindDoc="0" locked="0" layoutInCell="1" allowOverlap="1" wp14:anchorId="386CF9C0" wp14:editId="47B60C32">
+            <wp:simplePos x="0" y="0"/>
+            <wp:positionH relativeFrom="margin">
+              <wp:posOffset>-83820</wp:posOffset>
+            </wp:positionH>
+            <wp:positionV relativeFrom="paragraph">
+              <wp:posOffset>1088390</wp:posOffset>
             </wp:positionV>
             <wp:extent cx="5943600" cy="2128520"/>
             <wp:effectExtent l="0" t="0" r="0" b="5080"/>
@@ -2788,7 +3504,7 @@
                     <pic:cNvPicPr/>
                   </pic:nvPicPr>
                   <pic:blipFill>
-                    <a:blip r:embed="rId12" cstate="print">
+                    <a:blip r:embed="rId14" cstate="print">
                       <a:extLst>
                         <a:ext uri="{28A0092B-C50C-407E-A947-70E740481C1C}">
                           <a14:useLocalDpi xmlns:a14="http://schemas.microsoft.com/office/drawing/2010/main" val="0"/>
@@ -2816,18 +3532,64 @@
       </w:r>
       <w:r>
         <w:rPr>
-          <w:sz w:val="32"/>
-          <w:szCs w:val="32"/>
-          <w:lang w:val="az-Latn-AZ"/>
-        </w:rPr>
-        <w:t xml:space="preserve">Həmçinin biz </w:t>
-      </w:r>
-      <w:r>
-        <w:rPr>
-          <w:b/>
-          <w:sz w:val="32"/>
-          <w:szCs w:val="32"/>
-          <w:lang w:val="az-Latn-AZ"/>
+          <w:b/>
+          <w:sz w:val="32"/>
+          <w:szCs w:val="32"/>
+        </w:rPr>
+        <w:t xml:space="preserve">ORACLE </w:t>
+      </w:r>
+      <w:r>
+        <w:rPr>
+          <w:b/>
+          <w:sz w:val="32"/>
+          <w:szCs w:val="32"/>
+        </w:rPr>
+        <w:t>SQL</w:t>
+      </w:r>
+      <w:r>
+        <w:rPr>
+          <w:sz w:val="32"/>
+          <w:szCs w:val="32"/>
+        </w:rPr>
+        <w:t xml:space="preserve">-in </w:t>
+      </w:r>
+      <w:proofErr w:type="spellStart"/>
+      <w:r>
+        <w:rPr>
+          <w:sz w:val="32"/>
+          <w:szCs w:val="32"/>
+        </w:rPr>
+        <w:t>köhnə</w:t>
+      </w:r>
+      <w:proofErr w:type="spellEnd"/>
+      <w:r>
+        <w:rPr>
+          <w:sz w:val="32"/>
+          <w:szCs w:val="32"/>
+        </w:rPr>
+        <w:t xml:space="preserve"> </w:t>
+      </w:r>
+      <w:proofErr w:type="spellStart"/>
+      <w:r>
+        <w:rPr>
+          <w:sz w:val="32"/>
+          <w:szCs w:val="32"/>
+        </w:rPr>
+        <w:t>vaxtlarında</w:t>
+      </w:r>
+      <w:proofErr w:type="spellEnd"/>
+      <w:r>
+        <w:rPr>
+          <w:sz w:val="32"/>
+          <w:szCs w:val="32"/>
+        </w:rPr>
+        <w:t xml:space="preserve"> </w:t>
+      </w:r>
+      <w:r>
+        <w:rPr>
+          <w:b/>
+          <w:sz w:val="32"/>
+          <w:szCs w:val="32"/>
         </w:rPr>
         <w:t xml:space="preserve">RIGHT JOIN </w:t>
       </w:r>
@@ -2837,15 +3599,32 @@
           <w:szCs w:val="32"/>
           <w:lang w:val="az-Latn-AZ"/>
         </w:rPr>
-        <w:t xml:space="preserve">istifadə etmədən belə dolayı yol ilə </w:t>
-      </w:r>
-      <w:r>
-        <w:rPr>
-          <w:sz w:val="32"/>
-          <w:szCs w:val="32"/>
-          <w:lang w:val="az-Latn-AZ"/>
-        </w:rPr>
-        <w:t>bunu edə bilərik, eynən aşağıdakı şəkildə olduğu kimi.</w:t>
+        <w:t>operatoru olmadığından bu əməliyyatı</w:t>
+      </w:r>
+      <w:r>
+        <w:rPr>
+          <w:sz w:val="32"/>
+          <w:szCs w:val="32"/>
+          <w:lang w:val="az-Latn-AZ"/>
+        </w:rPr>
+        <w:t xml:space="preserve"> başqa cür sintaksis ilə həyata keçirdirdilər və bu əsasən </w:t>
+      </w:r>
+      <w:r>
+        <w:rPr>
+          <w:b/>
+          <w:sz w:val="32"/>
+          <w:szCs w:val="32"/>
+          <w:lang w:val="az-Latn-AZ"/>
+        </w:rPr>
+        <w:t xml:space="preserve">WHERE </w:t>
+      </w:r>
+      <w:r>
+        <w:rPr>
+          <w:sz w:val="32"/>
+          <w:szCs w:val="32"/>
+          <w:lang w:val="az-Latn-AZ"/>
+        </w:rPr>
+        <w:t>clause-ının hesabına baş verirdi, eynən aşağıdakı şəkildə olduğu kimi.</w:t>
       </w:r>
     </w:p>
     <w:p>
@@ -2856,7 +3635,6 @@
         <w:rPr>
           <w:sz w:val="32"/>
           <w:szCs w:val="32"/>
-          <w:lang w:val="az-Latn-AZ"/>
         </w:rPr>
       </w:pPr>
       <w:r>
@@ -2874,6 +3652,23 @@
           <w:szCs w:val="32"/>
           <w:lang w:val="az-Latn-AZ"/>
         </w:rPr>
+        <w:t xml:space="preserve">emp </w:t>
+      </w:r>
+      <w:r>
+        <w:rPr>
+          <w:sz w:val="32"/>
+          <w:szCs w:val="32"/>
+          <w:lang w:val="az-Latn-AZ"/>
+        </w:rPr>
+        <w:t xml:space="preserve">table-nı </w:t>
+      </w:r>
+      <w:r>
+        <w:rPr>
+          <w:b/>
+          <w:sz w:val="32"/>
+          <w:szCs w:val="32"/>
+          <w:lang w:val="az-Latn-AZ"/>
+        </w:rPr>
         <w:t xml:space="preserve">dept </w:t>
       </w:r>
       <w:r>
@@ -2908,6 +3703,152 @@
           <w:lang w:val="az-Latn-AZ"/>
         </w:rPr>
         <w:t>iş olduq.</w:t>
+      </w:r>
+      <w:r>
+        <w:rPr>
+          <w:sz w:val="32"/>
+          <w:szCs w:val="32"/>
+          <w:lang w:val="az-Latn-AZ"/>
+        </w:rPr>
+        <w:t xml:space="preserve"> Əgər </w:t>
+      </w:r>
+      <w:r>
+        <w:rPr>
+          <w:b/>
+          <w:sz w:val="32"/>
+          <w:szCs w:val="32"/>
+          <w:lang w:val="az-Latn-AZ"/>
+        </w:rPr>
+        <w:t xml:space="preserve">(+) </w:t>
+      </w:r>
+      <w:r>
+        <w:rPr>
+          <w:sz w:val="32"/>
+          <w:szCs w:val="32"/>
+          <w:lang w:val="az-Latn-AZ"/>
+        </w:rPr>
+        <w:t xml:space="preserve">operatoru sol tərəfə yazılıbsa bu </w:t>
+      </w:r>
+      <w:r>
+        <w:rPr>
+          <w:b/>
+          <w:sz w:val="32"/>
+          <w:szCs w:val="32"/>
+          <w:lang w:val="az-Latn-AZ"/>
+        </w:rPr>
+        <w:t>R</w:t>
+      </w:r>
+      <w:r>
+        <w:rPr>
+          <w:b/>
+          <w:sz w:val="32"/>
+          <w:szCs w:val="32"/>
+        </w:rPr>
+        <w:t>IGHT JOIN</w:t>
+      </w:r>
+      <w:r>
+        <w:rPr>
+          <w:sz w:val="32"/>
+          <w:szCs w:val="32"/>
+        </w:rPr>
+        <w:t xml:space="preserve"> </w:t>
+      </w:r>
+      <w:proofErr w:type="spellStart"/>
+      <w:r>
+        <w:rPr>
+          <w:sz w:val="32"/>
+          <w:szCs w:val="32"/>
+        </w:rPr>
+        <w:t>adlan</w:t>
+      </w:r>
+      <w:proofErr w:type="spellEnd"/>
+      <w:r>
+        <w:rPr>
+          <w:sz w:val="32"/>
+          <w:szCs w:val="32"/>
+          <w:lang w:val="az-Latn-AZ"/>
+        </w:rPr>
+        <w:t xml:space="preserve">ır və həmçinin burada </w:t>
+      </w:r>
+      <w:r>
+        <w:rPr>
+          <w:b/>
+          <w:sz w:val="32"/>
+          <w:szCs w:val="32"/>
+          <w:lang w:val="az-Latn-AZ"/>
+        </w:rPr>
+        <w:t xml:space="preserve">dept </w:t>
+      </w:r>
+      <w:r>
+        <w:rPr>
+          <w:sz w:val="32"/>
+          <w:szCs w:val="32"/>
+          <w:lang w:val="az-Latn-AZ"/>
+        </w:rPr>
+        <w:t xml:space="preserve">sağ tərəfə düşməsini </w:t>
+      </w:r>
+      <w:r>
+        <w:rPr>
+          <w:b/>
+          <w:sz w:val="32"/>
+          <w:szCs w:val="32"/>
+        </w:rPr>
+        <w:t xml:space="preserve">WHERE </w:t>
+      </w:r>
+      <w:r>
+        <w:rPr>
+          <w:sz w:val="32"/>
+          <w:szCs w:val="32"/>
+        </w:rPr>
+        <w:t>hiss</w:t>
+      </w:r>
+      <w:r>
+        <w:rPr>
+          <w:sz w:val="32"/>
+          <w:szCs w:val="32"/>
+          <w:lang w:val="az-Latn-AZ"/>
+        </w:rPr>
+        <w:t xml:space="preserve">əsində emp.deptno hissəsinə </w:t>
+      </w:r>
+      <w:r>
+        <w:rPr>
+          <w:b/>
+          <w:sz w:val="32"/>
+          <w:szCs w:val="32"/>
+          <w:lang w:val="az-Latn-AZ"/>
+        </w:rPr>
+        <w:t xml:space="preserve">(+) </w:t>
+      </w:r>
+      <w:r>
+        <w:rPr>
+          <w:sz w:val="32"/>
+          <w:szCs w:val="32"/>
+          <w:lang w:val="az-Latn-AZ"/>
+        </w:rPr>
+        <w:t>operatorunu əlavə</w:t>
+      </w:r>
+      <w:r>
+        <w:rPr>
+          <w:sz w:val="32"/>
+          <w:szCs w:val="32"/>
+          <w:lang w:val="az-Latn-AZ"/>
+        </w:rPr>
+        <w:t xml:space="preserve"> etmişik və bu adlanır </w:t>
+      </w:r>
+      <w:r>
+        <w:rPr>
+          <w:b/>
+          <w:sz w:val="32"/>
+          <w:szCs w:val="32"/>
+        </w:rPr>
+        <w:t>RIGHT OUTER JOIN</w:t>
+      </w:r>
+      <w:r>
+        <w:rPr>
+          <w:sz w:val="32"/>
+          <w:szCs w:val="32"/>
+        </w:rPr>
+        <w:t>.</w:t>
       </w:r>
     </w:p>
     <w:p>
@@ -2968,7 +3909,7 @@
                     <pic:cNvPicPr/>
                   </pic:nvPicPr>
                   <pic:blipFill>
-                    <a:blip r:embed="rId13" cstate="print">
+                    <a:blip r:embed="rId15" cstate="print">
                       <a:extLst>
                         <a:ext uri="{28A0092B-C50C-407E-A947-70E740481C1C}">
                           <a14:useLocalDpi xmlns:a14="http://schemas.microsoft.com/office/drawing/2010/main" val="0"/>
@@ -3022,7 +3963,6 @@
     </w:p>
     <w:p>
       <w:pPr>
-        <w:pStyle w:val="ListParagraph"/>
         <w:tabs>
           <w:tab w:val="left" w:pos="2976"/>
         </w:tabs>
@@ -3038,25 +3978,25 @@
           <w:szCs w:val="32"/>
           <w:lang w:val="az-Latn-AZ"/>
         </w:rPr>
-        <w:t xml:space="preserve">gördüyünüz kimi, yuxarıdakı şəkildə olan query də biz dolayı yol ilə </w:t>
-      </w:r>
-      <w:r>
-        <w:rPr>
-          <w:b/>
-          <w:sz w:val="32"/>
-          <w:szCs w:val="32"/>
-          <w:lang w:val="az-Latn-AZ"/>
-        </w:rPr>
-        <w:t>emp</w:t>
-      </w:r>
-      <w:r>
-        <w:rPr>
-          <w:b/>
-          <w:sz w:val="32"/>
-          <w:szCs w:val="32"/>
-          <w:lang w:val="az-Latn-AZ"/>
-        </w:rPr>
-        <w:t xml:space="preserve"> </w:t>
+        <w:lastRenderedPageBreak/>
+        <w:t>g</w:t>
+      </w:r>
+      <w:r>
+        <w:rPr>
+          <w:sz w:val="32"/>
+          <w:szCs w:val="32"/>
+          <w:lang w:val="az-Latn-AZ"/>
+        </w:rPr>
+        <w:t xml:space="preserve">ördüyünüz kimi, yuxarıdakı şəkildə olan query də biz dolayı yol ilə </w:t>
+      </w:r>
+      <w:r>
+        <w:rPr>
+          <w:b/>
+          <w:sz w:val="32"/>
+          <w:szCs w:val="32"/>
+          <w:lang w:val="az-Latn-AZ"/>
+        </w:rPr>
+        <w:t xml:space="preserve">emp </w:t>
       </w:r>
       <w:r>
         <w:rPr>
@@ -3072,15 +4012,23 @@
           <w:sz w:val="32"/>
           <w:szCs w:val="32"/>
         </w:rPr>
-        <w:t>LEFT</w:t>
-      </w:r>
-      <w:r>
-        <w:rPr>
-          <w:b/>
-          <w:sz w:val="32"/>
-          <w:szCs w:val="32"/>
-        </w:rPr>
-        <w:t xml:space="preserve"> JOIN </w:t>
+        <w:t xml:space="preserve">LEFT </w:t>
+      </w:r>
+      <w:r>
+        <w:rPr>
+          <w:b/>
+          <w:sz w:val="32"/>
+          <w:szCs w:val="32"/>
+        </w:rPr>
+        <w:t xml:space="preserve">OUTER </w:t>
+      </w:r>
+      <w:r>
+        <w:rPr>
+          <w:b/>
+          <w:sz w:val="32"/>
+          <w:szCs w:val="32"/>
+        </w:rPr>
+        <w:t xml:space="preserve">JOIN </w:t>
       </w:r>
       <w:proofErr w:type="spellStart"/>
       <w:r>
@@ -3099,19 +4047,6 @@
         </w:rPr>
         <w:t>iş olduq.</w:t>
       </w:r>
-    </w:p>
-    <w:p>
-      <w:pPr>
-        <w:pStyle w:val="ListParagraph"/>
-        <w:tabs>
-          <w:tab w:val="left" w:pos="2976"/>
-        </w:tabs>
-        <w:rPr>
-          <w:sz w:val="32"/>
-          <w:szCs w:val="32"/>
-          <w:lang w:val="az-Latn-AZ"/>
-        </w:rPr>
-      </w:pPr>
     </w:p>
     <w:p>
       <w:pPr>
@@ -3139,61 +4074,15 @@
           <w:b/>
           <w:sz w:val="32"/>
           <w:szCs w:val="32"/>
-          <w:lang w:val="az-Latn-AZ"/>
-        </w:rPr>
-      </w:pPr>
-    </w:p>
-    <w:p>
-      <w:pPr>
-        <w:pStyle w:val="ListParagraph"/>
-        <w:tabs>
-          <w:tab w:val="left" w:pos="2976"/>
-        </w:tabs>
-        <w:jc w:val="center"/>
-        <w:rPr>
-          <w:b/>
-          <w:sz w:val="32"/>
-          <w:szCs w:val="32"/>
-          <w:lang w:val="az-Latn-AZ"/>
-        </w:rPr>
-      </w:pPr>
-    </w:p>
-    <w:p>
-      <w:pPr>
-        <w:pStyle w:val="ListParagraph"/>
-        <w:tabs>
-          <w:tab w:val="left" w:pos="2976"/>
-        </w:tabs>
-        <w:jc w:val="center"/>
-        <w:rPr>
-          <w:b/>
-          <w:sz w:val="32"/>
-          <w:szCs w:val="32"/>
-          <w:lang w:val="az-Latn-AZ"/>
-        </w:rPr>
-      </w:pPr>
-    </w:p>
-    <w:p>
-      <w:pPr>
-        <w:pStyle w:val="ListParagraph"/>
-        <w:tabs>
-          <w:tab w:val="left" w:pos="2976"/>
-        </w:tabs>
-        <w:jc w:val="center"/>
-        <w:rPr>
-          <w:b/>
-          <w:sz w:val="32"/>
-          <w:szCs w:val="32"/>
-        </w:rPr>
-      </w:pPr>
-      <w:r>
-        <w:rPr>
-          <w:b/>
-          <w:sz w:val="32"/>
-          <w:szCs w:val="32"/>
-          <w:lang w:val="az-Latn-AZ"/>
-        </w:rPr>
-        <w:lastRenderedPageBreak/>
+        </w:rPr>
+      </w:pPr>
+      <w:r>
+        <w:rPr>
+          <w:b/>
+          <w:sz w:val="32"/>
+          <w:szCs w:val="32"/>
+          <w:lang w:val="az-Latn-AZ"/>
+        </w:rPr>
         <w:t xml:space="preserve">FULL </w:t>
       </w:r>
       <w:r>
@@ -3227,7 +4116,7 @@
           <w:szCs w:val="32"/>
         </w:rPr>
         <w:drawing>
-          <wp:anchor distT="0" distB="0" distL="114300" distR="114300" simplePos="0" relativeHeight="251666432" behindDoc="0" locked="0" layoutInCell="1" allowOverlap="1" wp14:anchorId="3FF1D4BF" wp14:editId="3B7B83AC">
+          <wp:anchor distT="0" distB="0" distL="114300" distR="114300" simplePos="0" relativeHeight="251666432" behindDoc="0" locked="0" layoutInCell="1" allowOverlap="1" wp14:anchorId="7F917725" wp14:editId="0A94C646">
             <wp:simplePos x="0" y="0"/>
             <wp:positionH relativeFrom="column">
               <wp:posOffset>101600</wp:posOffset>
@@ -3250,7 +4139,7 @@
                     <pic:cNvPicPr/>
                   </pic:nvPicPr>
                   <pic:blipFill>
-                    <a:blip r:embed="rId14" cstate="print">
+                    <a:blip r:embed="rId16" cstate="print">
                       <a:extLst>
                         <a:ext uri="{28A0092B-C50C-407E-A947-70E740481C1C}">
                           <a14:useLocalDpi xmlns:a14="http://schemas.microsoft.com/office/drawing/2010/main" val="0"/>
@@ -3351,7 +4240,6 @@
     </w:p>
     <w:p>
       <w:pPr>
-        <w:pStyle w:val="ListParagraph"/>
         <w:tabs>
           <w:tab w:val="left" w:pos="2976"/>
         </w:tabs>
@@ -3363,70 +4251,23 @@
       </w:pPr>
       <w:r>
         <w:rPr>
-          <w:sz w:val="32"/>
-          <w:szCs w:val="32"/>
-          <w:lang w:val="az-Latn-AZ"/>
-        </w:rPr>
-        <w:t xml:space="preserve">gördüyünüz kimi, yuxarıdakı şəkildə olan query də </w:t>
-      </w:r>
-      <w:r>
-        <w:rPr>
-          <w:b/>
-          <w:sz w:val="32"/>
-          <w:szCs w:val="32"/>
-          <w:lang w:val="az-Latn-AZ"/>
-        </w:rPr>
-        <w:t>FULL</w:t>
-      </w:r>
-      <w:r>
-        <w:rPr>
-          <w:sz w:val="32"/>
-          <w:szCs w:val="32"/>
-          <w:lang w:val="az-Latn-AZ"/>
-        </w:rPr>
-        <w:t xml:space="preserve"> </w:t>
-      </w:r>
-      <w:r>
-        <w:rPr>
-          <w:b/>
-          <w:sz w:val="32"/>
-          <w:szCs w:val="32"/>
-          <w:lang w:val="az-Latn-AZ"/>
-        </w:rPr>
-        <w:t xml:space="preserve">JOIN </w:t>
-      </w:r>
-      <w:r>
-        <w:rPr>
-          <w:sz w:val="32"/>
-          <w:szCs w:val="32"/>
-          <w:lang w:val="az-Latn-AZ"/>
-        </w:rPr>
-        <w:t xml:space="preserve">istifadə olunaraq hər iki tərəfdəndə recordlar çəkildi. </w:t>
-      </w:r>
-    </w:p>
-    <w:p>
-      <w:pPr>
-        <w:tabs>
-          <w:tab w:val="left" w:pos="2976"/>
-        </w:tabs>
-        <w:rPr>
-          <w:sz w:val="32"/>
-          <w:szCs w:val="32"/>
-          <w:lang w:val="az-Latn-AZ"/>
-        </w:rPr>
-      </w:pPr>
-      <w:bookmarkStart w:id="0" w:name="_GoBack"/>
-      <w:r>
-        <w:rPr>
           <w:noProof/>
           <w:sz w:val="32"/>
           <w:szCs w:val="32"/>
         </w:rPr>
         <w:drawing>
-          <wp:inline distT="0" distB="0" distL="0" distR="0">
-            <wp:extent cx="5943600" cy="3527425"/>
+          <wp:anchor distT="0" distB="0" distL="114300" distR="114300" simplePos="0" relativeHeight="251670528" behindDoc="0" locked="0" layoutInCell="1" allowOverlap="1" wp14:anchorId="141797AA" wp14:editId="68221C9D">
+            <wp:simplePos x="0" y="0"/>
+            <wp:positionH relativeFrom="margin">
+              <wp:align>right</wp:align>
+            </wp:positionH>
+            <wp:positionV relativeFrom="page">
+              <wp:posOffset>5812972</wp:posOffset>
+            </wp:positionV>
+            <wp:extent cx="5943600" cy="4769485"/>
             <wp:effectExtent l="0" t="0" r="0" b="0"/>
-            <wp:docPr id="8" name="Picture 8"/>
+            <wp:wrapSquare wrapText="bothSides"/>
+            <wp:docPr id="15" name="Picture 15"/>
             <wp:cNvGraphicFramePr>
               <a:graphicFrameLocks xmlns:a="http://schemas.openxmlformats.org/drawingml/2006/main" noChangeAspect="1"/>
             </wp:cNvGraphicFramePr>
@@ -3434,11 +4275,11 @@
               <a:graphicData uri="http://schemas.openxmlformats.org/drawingml/2006/picture">
                 <pic:pic xmlns:pic="http://schemas.openxmlformats.org/drawingml/2006/picture">
                   <pic:nvPicPr>
-                    <pic:cNvPr id="8" name="4.jpeg"/>
+                    <pic:cNvPr id="15" name="1.jpeg"/>
                     <pic:cNvPicPr/>
                   </pic:nvPicPr>
                   <pic:blipFill>
-                    <a:blip r:embed="rId15" cstate="print">
+                    <a:blip r:embed="rId17" cstate="print">
                       <a:extLst>
                         <a:ext uri="{28A0092B-C50C-407E-A947-70E740481C1C}">
                           <a14:useLocalDpi xmlns:a14="http://schemas.microsoft.com/office/drawing/2010/main" val="0"/>
@@ -3452,7 +4293,7 @@
                   <pic:spPr>
                     <a:xfrm>
                       <a:off x="0" y="0"/>
-                      <a:ext cx="5943600" cy="3527425"/>
+                      <a:ext cx="5943600" cy="4769485"/>
                     </a:xfrm>
                     <a:prstGeom prst="rect">
                       <a:avLst/>
@@ -3461,10 +4302,73 @@
                 </pic:pic>
               </a:graphicData>
             </a:graphic>
-          </wp:inline>
+          </wp:anchor>
         </w:drawing>
       </w:r>
+      <w:r>
+        <w:rPr>
+          <w:sz w:val="32"/>
+          <w:szCs w:val="32"/>
+          <w:lang w:val="az-Latn-AZ"/>
+        </w:rPr>
+        <w:t xml:space="preserve">gördüyünüz kimi, yuxarıdakı şəkildə olan query də </w:t>
+      </w:r>
+      <w:r>
+        <w:rPr>
+          <w:b/>
+          <w:sz w:val="32"/>
+          <w:szCs w:val="32"/>
+          <w:lang w:val="az-Latn-AZ"/>
+        </w:rPr>
+        <w:t>FULL</w:t>
+      </w:r>
+      <w:r>
+        <w:rPr>
+          <w:sz w:val="32"/>
+          <w:szCs w:val="32"/>
+          <w:lang w:val="az-Latn-AZ"/>
+        </w:rPr>
+        <w:t xml:space="preserve"> </w:t>
+      </w:r>
+      <w:r>
+        <w:rPr>
+          <w:b/>
+          <w:sz w:val="32"/>
+          <w:szCs w:val="32"/>
+          <w:lang w:val="az-Latn-AZ"/>
+        </w:rPr>
+        <w:t xml:space="preserve">JOIN </w:t>
+      </w:r>
+      <w:r>
+        <w:rPr>
+          <w:sz w:val="32"/>
+          <w:szCs w:val="32"/>
+          <w:lang w:val="az-Latn-AZ"/>
+        </w:rPr>
+        <w:t>istifadə olunaraq hər iki tərəfdəndə recordlar çə</w:t>
+      </w:r>
+      <w:r>
+        <w:rPr>
+          <w:sz w:val="32"/>
+          <w:szCs w:val="32"/>
+          <w:lang w:val="az-Latn-AZ"/>
+        </w:rPr>
+        <w:t>kildi.</w:t>
+      </w:r>
+      <w:bookmarkStart w:id="0" w:name="_GoBack"/>
       <w:bookmarkEnd w:id="0"/>
+    </w:p>
+    <w:p>
+      <w:pPr>
+        <w:tabs>
+          <w:tab w:val="left" w:pos="2976"/>
+        </w:tabs>
+        <w:rPr>
+          <w:sz w:val="32"/>
+          <w:szCs w:val="32"/>
+          <w:lang w:val="az-Latn-AZ"/>
+        </w:rPr>
+      </w:pPr>
     </w:p>
     <w:p>
       <w:pPr>
@@ -3578,8 +4482,94 @@
 </file>
 
 <file path=word/numbering.xml><?xml version="1.0" encoding="utf-8"?>
-<w:numbering xmlns:wpc="http://schemas.microsoft.com/office/word/2010/wordprocessingCanvas" xmlns:cx="http://schemas.microsoft.com/office/drawing/2014/chartex" xmlns:mc="http://schemas.openxmlformats.org/markup-compatibility/2006" xmlns:o="urn:schemas-microsoft-com:office:office" xmlns:r="http://schemas.openxmlformats.org/officeDocument/2006/relationships" xmlns:m="http://schemas.openxmlformats.org/officeDocument/2006/math" xmlns:v="urn:schemas-microsoft-com:vml" xmlns:wp14="http://schemas.microsoft.com/office/word/2010/wordprocessingDrawing" xmlns:wp="http://schemas.openxmlformats.org/drawingml/2006/wordprocessingDrawing" xmlns:w10="urn:schemas-microsoft-com:office:word" xmlns:w="http://schemas.openxmlformats.org/wordprocessingml/2006/main" xmlns:w14="http://schemas.microsoft.com/office/word/2010/wordml" xmlns:w15="http://schemas.microsoft.com/office/word/2012/wordml" xmlns:w16se="http://schemas.microsoft.com/office/word/2015/wordml/symex" xmlns:wpg="http://schemas.microsoft.com/office/word/2010/wordprocessingGroup" xmlns:wpi="http://schemas.microsoft.com/office/word/2010/wordprocessingInk" xmlns:wne="http://schemas.microsoft.com/office/word/2006/wordml" xmlns:wps="http://schemas.microsoft.com/office/word/2010/wordprocessingShape" mc:Ignorable="w14 w15 w16se wp14">
-  <w:abstractNum w:abstractNumId="0" w15:restartNumberingAfterBreak="0">
+<w:numbering xmlns:wpc="http://schemas.microsoft.com/office/word/2010/wordprocessingCanvas" xmlns:mc="http://schemas.openxmlformats.org/markup-compatibility/2006" xmlns:o="urn:schemas-microsoft-com:office:office" xmlns:r="http://schemas.openxmlformats.org/officeDocument/2006/relationships" xmlns:m="http://schemas.openxmlformats.org/officeDocument/2006/math" xmlns:v="urn:schemas-microsoft-com:vml" xmlns:wp14="http://schemas.microsoft.com/office/word/2010/wordprocessingDrawing" xmlns:wp="http://schemas.openxmlformats.org/drawingml/2006/wordprocessingDrawing" xmlns:w10="urn:schemas-microsoft-com:office:word" xmlns:w="http://schemas.openxmlformats.org/wordprocessingml/2006/main" xmlns:w14="http://schemas.microsoft.com/office/word/2010/wordml" xmlns:w15="http://schemas.microsoft.com/office/word/2012/wordml" xmlns:wpg="http://schemas.microsoft.com/office/word/2010/wordprocessingGroup" xmlns:wpi="http://schemas.microsoft.com/office/word/2010/wordprocessingInk" xmlns:wne="http://schemas.microsoft.com/office/word/2006/wordml" xmlns:wps="http://schemas.microsoft.com/office/word/2010/wordprocessingShape" mc:Ignorable="w14 w15 wp14">
+  <w:abstractNum w:abstractNumId="0">
+    <w:nsid w:val="18A823B0"/>
+    <w:multiLevelType w:val="hybridMultilevel"/>
+    <w:tmpl w:val="1F9E4BA8"/>
+    <w:lvl w:ilvl="0" w:tplc="0409000F">
+      <w:start w:val="1"/>
+      <w:numFmt w:val="decimal"/>
+      <w:lvlText w:val="%1."/>
+      <w:lvlJc w:val="left"/>
+      <w:pPr>
+        <w:ind w:left="720" w:hanging="360"/>
+      </w:pPr>
+    </w:lvl>
+    <w:lvl w:ilvl="1" w:tplc="04090019" w:tentative="1">
+      <w:start w:val="1"/>
+      <w:numFmt w:val="lowerLetter"/>
+      <w:lvlText w:val="%2."/>
+      <w:lvlJc w:val="left"/>
+      <w:pPr>
+        <w:ind w:left="1440" w:hanging="360"/>
+      </w:pPr>
+    </w:lvl>
+    <w:lvl w:ilvl="2" w:tplc="0409001B" w:tentative="1">
+      <w:start w:val="1"/>
+      <w:numFmt w:val="lowerRoman"/>
+      <w:lvlText w:val="%3."/>
+      <w:lvlJc w:val="right"/>
+      <w:pPr>
+        <w:ind w:left="2160" w:hanging="180"/>
+      </w:pPr>
+    </w:lvl>
+    <w:lvl w:ilvl="3" w:tplc="0409000F" w:tentative="1">
+      <w:start w:val="1"/>
+      <w:numFmt w:val="decimal"/>
+      <w:lvlText w:val="%4."/>
+      <w:lvlJc w:val="left"/>
+      <w:pPr>
+        <w:ind w:left="2880" w:hanging="360"/>
+      </w:pPr>
+    </w:lvl>
+    <w:lvl w:ilvl="4" w:tplc="04090019" w:tentative="1">
+      <w:start w:val="1"/>
+      <w:numFmt w:val="lowerLetter"/>
+      <w:lvlText w:val="%5."/>
+      <w:lvlJc w:val="left"/>
+      <w:pPr>
+        <w:ind w:left="3600" w:hanging="360"/>
+      </w:pPr>
+    </w:lvl>
+    <w:lvl w:ilvl="5" w:tplc="0409001B" w:tentative="1">
+      <w:start w:val="1"/>
+      <w:numFmt w:val="lowerRoman"/>
+      <w:lvlText w:val="%6."/>
+      <w:lvlJc w:val="right"/>
+      <w:pPr>
+        <w:ind w:left="4320" w:hanging="180"/>
+      </w:pPr>
+    </w:lvl>
+    <w:lvl w:ilvl="6" w:tplc="0409000F" w:tentative="1">
+      <w:start w:val="1"/>
+      <w:numFmt w:val="decimal"/>
+      <w:lvlText w:val="%7."/>
+      <w:lvlJc w:val="left"/>
+      <w:pPr>
+        <w:ind w:left="5040" w:hanging="360"/>
+      </w:pPr>
+    </w:lvl>
+    <w:lvl w:ilvl="7" w:tplc="04090019" w:tentative="1">
+      <w:start w:val="1"/>
+      <w:numFmt w:val="lowerLetter"/>
+      <w:lvlText w:val="%8."/>
+      <w:lvlJc w:val="left"/>
+      <w:pPr>
+        <w:ind w:left="5760" w:hanging="360"/>
+      </w:pPr>
+    </w:lvl>
+    <w:lvl w:ilvl="8" w:tplc="0409001B" w:tentative="1">
+      <w:start w:val="1"/>
+      <w:numFmt w:val="lowerRoman"/>
+      <w:lvlText w:val="%9."/>
+      <w:lvlJc w:val="right"/>
+      <w:pPr>
+        <w:ind w:left="6480" w:hanging="180"/>
+      </w:pPr>
+    </w:lvl>
+  </w:abstractNum>
+  <w:abstractNum w:abstractNumId="1">
     <w:nsid w:val="729A5EC9"/>
     <w:multiLevelType w:val="hybridMultilevel"/>
     <w:tmpl w:val="C80AB524"/>
@@ -3665,10 +4655,10 @@
       </w:pPr>
     </w:lvl>
   </w:abstractNum>
-  <w:abstractNum w:abstractNumId="1" w15:restartNumberingAfterBreak="0">
+  <w:abstractNum w:abstractNumId="2">
     <w:nsid w:val="75871E35"/>
     <w:multiLevelType w:val="hybridMultilevel"/>
-    <w:tmpl w:val="F0C41CD2"/>
+    <w:tmpl w:val="3DF8A434"/>
     <w:lvl w:ilvl="0" w:tplc="0409000F">
       <w:start w:val="1"/>
       <w:numFmt w:val="decimal"/>
@@ -3751,10 +4741,10 @@
       </w:pPr>
     </w:lvl>
   </w:abstractNum>
-  <w:abstractNum w:abstractNumId="2" w15:restartNumberingAfterBreak="0">
+  <w:abstractNum w:abstractNumId="3">
     <w:nsid w:val="7787418F"/>
     <w:multiLevelType w:val="hybridMultilevel"/>
-    <w:tmpl w:val="F0C41CD2"/>
+    <w:tmpl w:val="805E07D8"/>
     <w:lvl w:ilvl="0" w:tplc="0409000F">
       <w:start w:val="1"/>
       <w:numFmt w:val="decimal"/>
@@ -3837,7 +4827,7 @@
       </w:pPr>
     </w:lvl>
   </w:abstractNum>
-  <w:abstractNum w:abstractNumId="3" w15:restartNumberingAfterBreak="0">
+  <w:abstractNum w:abstractNumId="4">
     <w:nsid w:val="7A671AA1"/>
     <w:multiLevelType w:val="hybridMultilevel"/>
     <w:tmpl w:val="4B1AB22C"/>
@@ -3923,7 +4913,7 @@
       </w:pPr>
     </w:lvl>
   </w:abstractNum>
-  <w:abstractNum w:abstractNumId="4" w15:restartNumberingAfterBreak="0">
+  <w:abstractNum w:abstractNumId="5">
     <w:nsid w:val="7FE2466E"/>
     <w:multiLevelType w:val="hybridMultilevel"/>
     <w:tmpl w:val="DA5C9278"/>
@@ -4010,25 +5000,28 @@
     </w:lvl>
   </w:abstractNum>
   <w:num w:numId="1">
+    <w:abstractNumId w:val="5"/>
+  </w:num>
+  <w:num w:numId="2">
+    <w:abstractNumId w:val="1"/>
+  </w:num>
+  <w:num w:numId="3">
+    <w:abstractNumId w:val="2"/>
+  </w:num>
+  <w:num w:numId="4">
     <w:abstractNumId w:val="4"/>
   </w:num>
-  <w:num w:numId="2">
-    <w:abstractNumId w:val="0"/>
-  </w:num>
-  <w:num w:numId="3">
-    <w:abstractNumId w:val="1"/>
-  </w:num>
-  <w:num w:numId="4">
+  <w:num w:numId="5">
     <w:abstractNumId w:val="3"/>
   </w:num>
-  <w:num w:numId="5">
-    <w:abstractNumId w:val="2"/>
+  <w:num w:numId="6">
+    <w:abstractNumId w:val="0"/>
   </w:num>
 </w:numbering>
 </file>
 
 <file path=word/styles.xml><?xml version="1.0" encoding="utf-8"?>
-<w:styles xmlns:mc="http://schemas.openxmlformats.org/markup-compatibility/2006" xmlns:r="http://schemas.openxmlformats.org/officeDocument/2006/relationships" xmlns:w="http://schemas.openxmlformats.org/wordprocessingml/2006/main" xmlns:w14="http://schemas.microsoft.com/office/word/2010/wordml" xmlns:w15="http://schemas.microsoft.com/office/word/2012/wordml" xmlns:w16se="http://schemas.microsoft.com/office/word/2015/wordml/symex" mc:Ignorable="w14 w15 w16se">
+<w:styles xmlns:mc="http://schemas.openxmlformats.org/markup-compatibility/2006" xmlns:r="http://schemas.openxmlformats.org/officeDocument/2006/relationships" xmlns:w="http://schemas.openxmlformats.org/wordprocessingml/2006/main" xmlns:w14="http://schemas.microsoft.com/office/word/2010/wordml" xmlns:w15="http://schemas.microsoft.com/office/word/2012/wordml" mc:Ignorable="w14 w15">
   <w:docDefaults>
     <w:rPrDefault>
       <w:rPr>

</xml_diff>